<commit_message>
10-04-2025 maneja bien el inicio de sesión en todas las página
</commit_message>
<xml_diff>
--- a/notas importantes.docx
+++ b/notas importantes.docx
@@ -9,18 +9,29 @@
     </w:p>
     <w:p>
       <w:r>
-        <w:t xml:space="preserve">En </w:t>
-      </w:r>
-      <w:proofErr w:type="spellStart"/>
-      <w:r>
-        <w:t>cmd</w:t>
-      </w:r>
-      <w:proofErr w:type="spellEnd"/>
-      <w:r>
-        <w:t xml:space="preserve">: </w:t>
+        <w:t xml:space="preserve">En cmd: </w:t>
       </w:r>
       <w:r>
-        <w:t>C:\proyecto_paw_care\Frontend_paw_care&gt;venv\Scripts\activate</w:t>
+        <w:t>C:\proyecto_paw_care\Frontend_paw_care</w:t>
+      </w:r>
+      <w:r>
+        <w:t>2</w:t>
+      </w:r>
+      <w:r>
+        <w:t>&gt;venv\Scripts\activate</w:t>
+      </w:r>
+    </w:p>
+    <w:p>
+      <w:pPr>
+        <w:rPr>
+          <w:u w:val="single"/>
+        </w:rPr>
+      </w:pPr>
+      <w:r>
+        <w:t xml:space="preserve">Ejecutar la app: </w:t>
+      </w:r>
+      <w:r>
+        <w:t>python app.py</w:t>
       </w:r>
     </w:p>
     <w:p/>

</xml_diff>